<commit_message>
Apparently none of my work from last week uploaded to GitHub
</commit_message>
<xml_diff>
--- a/paper notes.docx
+++ b/paper notes.docx
@@ -14,10 +14,18 @@
         <w:t>Story time: no grape need</w:t>
       </w:r>
       <w:r>
-        <w:t>s heat in the ripening cycle (Ha</w:t>
-      </w:r>
-      <w:r>
-        <w:t>pp 1999)</w:t>
+        <w:t>s heat in the ripening cycle (</w:t>
+      </w:r>
+      <w:proofErr w:type="spellStart"/>
+      <w:r>
+        <w:t>Ha</w:t>
+      </w:r>
+      <w:r>
+        <w:t>pp</w:t>
+      </w:r>
+      <w:proofErr w:type="spellEnd"/>
+      <w:r>
+        <w:t xml:space="preserve"> 1999)</w:t>
       </w:r>
     </w:p>
     <w:p>
@@ -59,7 +67,15 @@
         <w:t xml:space="preserve">C </w:t>
       </w:r>
       <w:r>
-        <w:t>likely ideal range of temp, but lower temps lower respiration demands and soil moisture depletion</w:t>
+        <w:t xml:space="preserve">likely ideal range of temp, but lower </w:t>
+      </w:r>
+      <w:proofErr w:type="gramStart"/>
+      <w:r>
+        <w:t>temps</w:t>
+      </w:r>
+      <w:proofErr w:type="gramEnd"/>
+      <w:r>
+        <w:t xml:space="preserve"> lower respiration demands and soil moisture depletion</w:t>
       </w:r>
       <w:r>
         <w:sym w:font="Wingdings" w:char="F0E0"/>
@@ -125,7 +141,15 @@
         </w:numPr>
       </w:pPr>
       <w:r>
-        <w:t>Site and varietal choices for full flavor outcomes in a warm continent (Happ 20</w:t>
+        <w:t>Site and varietal choices for full flavor outcomes in a warm continent (</w:t>
+      </w:r>
+      <w:proofErr w:type="spellStart"/>
+      <w:r>
+        <w:t>Happ</w:t>
+      </w:r>
+      <w:proofErr w:type="spellEnd"/>
+      <w:r>
+        <w:t xml:space="preserve"> 20</w:t>
       </w:r>
       <w:r>
         <w:t>0</w:t>
@@ -392,7 +416,15 @@
         <w:t>t</w:t>
       </w:r>
       <w:r>
-        <w:t xml:space="preserve"> Noir, and Carignane shoot growth slowed</w:t>
+        <w:t xml:space="preserve"> Noir, and </w:t>
+      </w:r>
+      <w:proofErr w:type="spellStart"/>
+      <w:r>
+        <w:t>Carignane</w:t>
+      </w:r>
+      <w:proofErr w:type="spellEnd"/>
+      <w:r>
+        <w:t xml:space="preserve"> shoot growth slowed</w:t>
       </w:r>
       <w:r>
         <w:t>, Chardonnay shoot growth sped up</w:t>
@@ -749,12 +781,14 @@
           <w:numId w:val="1"/>
         </w:numPr>
       </w:pPr>
+      <w:proofErr w:type="spellStart"/>
       <w:r>
         <w:t>Genetics</w:t>
       </w:r>
       <w:r>
         <w:t>+environment</w:t>
       </w:r>
+      <w:proofErr w:type="spellEnd"/>
       <w:r>
         <w:sym w:font="Wingdings" w:char="F0E0"/>
       </w:r>
@@ -906,7 +940,15 @@
         </w:numPr>
       </w:pPr>
       <w:r>
-        <w:t>Collect pheno data every 1-3 days</w:t>
+        <w:t xml:space="preserve">Collect </w:t>
+      </w:r>
+      <w:proofErr w:type="spellStart"/>
+      <w:r>
+        <w:t>pheno</w:t>
+      </w:r>
+      <w:proofErr w:type="spellEnd"/>
+      <w:r>
+        <w:t xml:space="preserve"> data every 1-3 days</w:t>
       </w:r>
     </w:p>
     <w:p>
@@ -945,7 +987,15 @@
         </w:numPr>
       </w:pPr>
       <w:r>
-        <w:t>From Pinot to Xinomavro in the world’s future winegrowing regions (Wolkovich et al. 2017)</w:t>
+        <w:t xml:space="preserve">From Pinot to </w:t>
+      </w:r>
+      <w:proofErr w:type="spellStart"/>
+      <w:r>
+        <w:t>Xinomavro</w:t>
+      </w:r>
+      <w:proofErr w:type="spellEnd"/>
+      <w:r>
+        <w:t xml:space="preserve"> in the world’s future winegrowing regions (Wolkovich et al. 2017)</w:t>
       </w:r>
     </w:p>
     <w:p>
@@ -1170,8 +1220,13 @@
         </w:numPr>
       </w:pPr>
       <w:r>
-        <w:t>Clones propagated vegetatively</w:t>
-      </w:r>
+        <w:t xml:space="preserve">Clones propagated </w:t>
+      </w:r>
+      <w:proofErr w:type="spellStart"/>
+      <w:r>
+        <w:t>vegetatively</w:t>
+      </w:r>
+      <w:proofErr w:type="spellEnd"/>
     </w:p>
     <w:p>
       <w:pPr>
@@ -1374,7 +1429,15 @@
         </w:numPr>
       </w:pPr>
       <w:r>
-        <w:t>Temperature-dependent responses of the berry development process of three grapevine (</w:t>
+        <w:t xml:space="preserve">Temperature-dependent responses of the berry development process of three </w:t>
+      </w:r>
+      <w:proofErr w:type="gramStart"/>
+      <w:r>
+        <w:t>grapevine</w:t>
+      </w:r>
+      <w:proofErr w:type="gramEnd"/>
+      <w:r>
+        <w:t xml:space="preserve"> (</w:t>
       </w:r>
       <w:r>
         <w:rPr>
@@ -1383,7 +1446,15 @@
         <w:t>Vitis vinifera</w:t>
       </w:r>
       <w:r>
-        <w:t>) cultivars (Greer and Weedon 2014)</w:t>
+        <w:t xml:space="preserve">) cultivars (Greer and </w:t>
+      </w:r>
+      <w:proofErr w:type="spellStart"/>
+      <w:r>
+        <w:t>Weedon</w:t>
+      </w:r>
+      <w:proofErr w:type="spellEnd"/>
+      <w:r>
+        <w:t xml:space="preserve"> 2014)</w:t>
       </w:r>
     </w:p>
     <w:p>
@@ -1551,8 +1622,13 @@
         <w:t>nifera</w:t>
       </w:r>
       <w:r>
-        <w:t xml:space="preserve"> L.) (Petrie and Clingeleffer</w:t>
-      </w:r>
+        <w:t xml:space="preserve"> L.) (Petrie and </w:t>
+      </w:r>
+      <w:proofErr w:type="spellStart"/>
+      <w:r>
+        <w:t>Clingeleffer</w:t>
+      </w:r>
+      <w:proofErr w:type="spellEnd"/>
       <w:r>
         <w:t xml:space="preserve"> 2004)</w:t>
       </w:r>
@@ -1788,8 +1864,21 @@
         </w:numPr>
       </w:pPr>
       <w:r>
-        <w:t>Figure 2 shows pretty clean relationship between temp and flowers per inflor</w:t>
-      </w:r>
+        <w:t xml:space="preserve">Figure 2 shows </w:t>
+      </w:r>
+      <w:proofErr w:type="gramStart"/>
+      <w:r>
+        <w:t>pretty clean</w:t>
+      </w:r>
+      <w:proofErr w:type="gramEnd"/>
+      <w:r>
+        <w:t xml:space="preserve"> relationship between temp and flowers per </w:t>
+      </w:r>
+      <w:proofErr w:type="spellStart"/>
+      <w:r>
+        <w:t>inflor</w:t>
+      </w:r>
+      <w:proofErr w:type="spellEnd"/>
     </w:p>
     <w:p>
       <w:pPr>
@@ -1800,7 +1889,15 @@
         </w:numPr>
       </w:pPr>
       <w:r>
-        <w:t>Influence of Climate, Soil, and Cultivar on Terroir (van Leeuwen et al 2004)</w:t>
+        <w:t xml:space="preserve">Influence of Climate, Soil, and Cultivar on Terroir (van </w:t>
+      </w:r>
+      <w:proofErr w:type="spellStart"/>
+      <w:r>
+        <w:t>Leeuwen</w:t>
+      </w:r>
+      <w:proofErr w:type="spellEnd"/>
+      <w:r>
+        <w:t xml:space="preserve"> et al 2004)</w:t>
       </w:r>
     </w:p>
     <w:p>
@@ -1826,77 +1923,274 @@
       <w:r>
         <w:t>Vineyard plots (“homogenous climate zone”)</w:t>
       </w:r>
+    </w:p>
+    <w:p>
+      <w:pPr>
+        <w:pStyle w:val="ListParagraph"/>
+        <w:numPr>
+          <w:ilvl w:val="2"/>
+          <w:numId w:val="1"/>
+        </w:numPr>
+      </w:pPr>
+      <w:r>
+        <w:t>Merlot, Cabernet Sauvignon, and Cabernet franc</w:t>
+      </w:r>
+    </w:p>
+    <w:p>
+      <w:pPr>
+        <w:pStyle w:val="ListParagraph"/>
+        <w:numPr>
+          <w:ilvl w:val="2"/>
+          <w:numId w:val="1"/>
+        </w:numPr>
+      </w:pPr>
+      <w:r>
+        <w:t>Components of terroir</w:t>
+      </w:r>
+    </w:p>
+    <w:p>
+      <w:pPr>
+        <w:pStyle w:val="ListParagraph"/>
+        <w:numPr>
+          <w:ilvl w:val="3"/>
+          <w:numId w:val="1"/>
+        </w:numPr>
+      </w:pPr>
+      <w:r>
+        <w:t>Three soil types (gravelly-sandy, heavy clay, sandy-clay)</w:t>
+      </w:r>
+    </w:p>
+    <w:p>
+      <w:pPr>
+        <w:pStyle w:val="ListParagraph"/>
+        <w:numPr>
+          <w:ilvl w:val="3"/>
+          <w:numId w:val="1"/>
+        </w:numPr>
+      </w:pPr>
+      <w:r>
+        <w:t>Climate (min and max temp, sunlight hours, degree days, ET, rainfall, and water balance)</w:t>
+      </w:r>
+    </w:p>
+    <w:p>
+      <w:pPr>
+        <w:pStyle w:val="ListParagraph"/>
+        <w:numPr>
+          <w:ilvl w:val="3"/>
+          <w:numId w:val="1"/>
+        </w:numPr>
+      </w:pPr>
+      <w:r>
+        <w:t>Cultivar</w:t>
+      </w:r>
+    </w:p>
+    <w:p>
+      <w:pPr>
+        <w:pStyle w:val="ListParagraph"/>
+        <w:numPr>
+          <w:ilvl w:val="0"/>
+          <w:numId w:val="1"/>
+        </w:numPr>
+      </w:pPr>
+      <w:r>
+        <w:t>Winegrape Phenology (Jones 2013)</w:t>
+      </w:r>
+    </w:p>
+    <w:p>
+      <w:pPr>
+        <w:pStyle w:val="ListParagraph"/>
+        <w:numPr>
+          <w:ilvl w:val="1"/>
+          <w:numId w:val="1"/>
+        </w:numPr>
+      </w:pPr>
+      <w:r>
+        <w:t>Phenology</w:t>
+      </w:r>
+    </w:p>
+    <w:p>
+      <w:pPr>
+        <w:pStyle w:val="ListParagraph"/>
+        <w:numPr>
+          <w:ilvl w:val="2"/>
+          <w:numId w:val="1"/>
+        </w:numPr>
+      </w:pPr>
+      <w:r>
+        <w:t>Short exposure to &gt;30 degrees C can be beneficial</w:t>
+      </w:r>
+    </w:p>
+    <w:p>
+      <w:pPr>
+        <w:pStyle w:val="ListParagraph"/>
+        <w:numPr>
+          <w:ilvl w:val="3"/>
+          <w:numId w:val="1"/>
+        </w:numPr>
+      </w:pPr>
+      <w:r>
+        <w:t>Prolonged exposure to heat=bad</w:t>
+      </w:r>
+    </w:p>
+    <w:p>
+      <w:pPr>
+        <w:pStyle w:val="ListParagraph"/>
+        <w:numPr>
+          <w:ilvl w:val="2"/>
+          <w:numId w:val="1"/>
+        </w:numPr>
+      </w:pPr>
+      <w:r>
+        <w:t>Exposure to sun also key for flowering and berry development</w:t>
+      </w:r>
+    </w:p>
+    <w:p>
+      <w:pPr>
+        <w:pStyle w:val="ListParagraph"/>
+        <w:numPr>
+          <w:ilvl w:val="1"/>
+          <w:numId w:val="1"/>
+        </w:numPr>
+      </w:pPr>
+      <w:r>
+        <w:t>Fig 30.2 for weather/climate influences on phenology</w:t>
+      </w:r>
+    </w:p>
+    <w:p>
+      <w:pPr>
+        <w:pStyle w:val="ListParagraph"/>
+        <w:numPr>
+          <w:ilvl w:val="1"/>
+          <w:numId w:val="1"/>
+        </w:numPr>
+      </w:pPr>
+      <w:r>
+        <w:t xml:space="preserve">Fig 30.3 varieties organized by </w:t>
+      </w:r>
+      <w:proofErr w:type="spellStart"/>
+      <w:r>
+        <w:t>avg</w:t>
+      </w:r>
+      <w:proofErr w:type="spellEnd"/>
+      <w:r>
+        <w:t xml:space="preserve"> growing season temps</w:t>
+      </w:r>
+    </w:p>
+    <w:p>
+      <w:pPr>
+        <w:pStyle w:val="ListParagraph"/>
+        <w:numPr>
+          <w:ilvl w:val="1"/>
+          <w:numId w:val="1"/>
+        </w:numPr>
+      </w:pPr>
+      <w:r>
+        <w:t>General winegrape/climate change</w:t>
+      </w:r>
+    </w:p>
+    <w:p>
+      <w:pPr>
+        <w:pStyle w:val="ListParagraph"/>
+        <w:numPr>
+          <w:ilvl w:val="2"/>
+          <w:numId w:val="1"/>
+        </w:numPr>
+      </w:pPr>
+      <w:r>
+        <w:t>Good background on winegrapes and the history of their cultivation</w:t>
+      </w:r>
+    </w:p>
+    <w:p>
+      <w:pPr>
+        <w:pStyle w:val="ListParagraph"/>
+        <w:numPr>
+          <w:ilvl w:val="2"/>
+          <w:numId w:val="1"/>
+        </w:numPr>
+      </w:pPr>
+      <w:r>
+        <w:t>Good description of phenology and systems of judging it</w:t>
+      </w:r>
+    </w:p>
+    <w:p>
+      <w:pPr>
+        <w:pStyle w:val="ListParagraph"/>
+        <w:numPr>
+          <w:ilvl w:val="0"/>
+          <w:numId w:val="1"/>
+        </w:numPr>
+      </w:pPr>
+      <w:r>
+        <w:t xml:space="preserve">The </w:t>
+      </w:r>
+      <w:proofErr w:type="spellStart"/>
+      <w:r>
+        <w:t>Interacive</w:t>
+      </w:r>
+      <w:proofErr w:type="spellEnd"/>
+      <w:r>
+        <w:t xml:space="preserve"> Effects of Temperature and Light Intensity on Vitis vinifera cv. ‘Semillon’ Grapevines. I. Berry Growth and Development (</w:t>
+      </w:r>
+      <w:proofErr w:type="spellStart"/>
+      <w:r>
+        <w:t>Hulands</w:t>
+      </w:r>
+      <w:proofErr w:type="spellEnd"/>
+      <w:r>
+        <w:t>, Greer, and Harper 2013)</w:t>
+      </w:r>
+    </w:p>
+    <w:p>
+      <w:pPr>
+        <w:pStyle w:val="ListParagraph"/>
+        <w:numPr>
+          <w:ilvl w:val="1"/>
+          <w:numId w:val="1"/>
+        </w:numPr>
+      </w:pPr>
+      <w:r>
+        <w:t>All about berry growth</w:t>
+      </w:r>
+    </w:p>
+    <w:p>
+      <w:pPr>
+        <w:pStyle w:val="ListParagraph"/>
+        <w:numPr>
+          <w:ilvl w:val="2"/>
+          <w:numId w:val="1"/>
+        </w:numPr>
+      </w:pPr>
+      <w:r>
+        <w:t>Berries more susceptible to high late later in ripening stages</w:t>
+      </w:r>
+      <w:r>
+        <w:sym w:font="Wingdings" w:char="F0E0"/>
+      </w:r>
+      <w:r>
+        <w:t>decreased berry growth rate, caused some to decrease in size</w:t>
+      </w:r>
+    </w:p>
+    <w:p>
+      <w:pPr>
+        <w:pStyle w:val="ListParagraph"/>
+        <w:numPr>
+          <w:ilvl w:val="2"/>
+          <w:numId w:val="1"/>
+        </w:numPr>
+      </w:pPr>
+      <w:r>
+        <w:t>Higher temperatures led to faster accumulation of soluble solids</w:t>
+      </w:r>
+      <w:r>
+        <w:t>, likely due to decreased size, not faster ripening</w:t>
+      </w:r>
+    </w:p>
+    <w:p>
+      <w:pPr>
+        <w:pStyle w:val="ListParagraph"/>
+      </w:pPr>
       <w:bookmarkStart w:id="0" w:name="_GoBack"/>
       <w:bookmarkEnd w:id="0"/>
-    </w:p>
-    <w:p>
-      <w:pPr>
-        <w:pStyle w:val="ListParagraph"/>
-        <w:numPr>
-          <w:ilvl w:val="2"/>
-          <w:numId w:val="1"/>
-        </w:numPr>
-      </w:pPr>
-      <w:r>
-        <w:t>Merlot, Cabernet Sauvignon, and Cabernet franc</w:t>
-      </w:r>
-    </w:p>
-    <w:p>
-      <w:pPr>
-        <w:pStyle w:val="ListParagraph"/>
-        <w:numPr>
-          <w:ilvl w:val="2"/>
-          <w:numId w:val="1"/>
-        </w:numPr>
-      </w:pPr>
-      <w:r>
-        <w:t>Components of terroir</w:t>
-      </w:r>
-    </w:p>
-    <w:p>
-      <w:pPr>
-        <w:pStyle w:val="ListParagraph"/>
-        <w:numPr>
-          <w:ilvl w:val="3"/>
-          <w:numId w:val="1"/>
-        </w:numPr>
-      </w:pPr>
-      <w:r>
-        <w:t>Three soil types (gravelly-sandy, heavy clay, sandy-clay)</w:t>
-      </w:r>
-    </w:p>
-    <w:p>
-      <w:pPr>
-        <w:pStyle w:val="ListParagraph"/>
-        <w:numPr>
-          <w:ilvl w:val="3"/>
-          <w:numId w:val="1"/>
-        </w:numPr>
-      </w:pPr>
-      <w:r>
-        <w:t>Climate (min and max temp, sunlight hours, degree days, ET, rainfall, and water balance)</w:t>
-      </w:r>
-    </w:p>
-    <w:p>
-      <w:pPr>
-        <w:pStyle w:val="ListParagraph"/>
-        <w:numPr>
-          <w:ilvl w:val="3"/>
-          <w:numId w:val="1"/>
-        </w:numPr>
-      </w:pPr>
-      <w:r>
-        <w:t>Cultivar</w:t>
-      </w:r>
-    </w:p>
-    <w:p>
-      <w:pPr>
-        <w:pStyle w:val="ListParagraph"/>
-        <w:numPr>
-          <w:ilvl w:val="2"/>
-          <w:numId w:val="1"/>
-        </w:numPr>
-      </w:pPr>
     </w:p>
     <w:p>
       <w:pPr>

</xml_diff>

<commit_message>
additions to the discussion and results
</commit_message>
<xml_diff>
--- a/paper notes.docx
+++ b/paper notes.docx
@@ -1,6 +1,6 @@
 
 <file path=word/document.xml><?xml version="1.0" encoding="utf-8"?>
-<w:document xmlns:wpc="http://schemas.microsoft.com/office/word/2010/wordprocessingCanvas" xmlns:mo="http://schemas.microsoft.com/office/mac/office/2008/main" xmlns:mc="http://schemas.openxmlformats.org/markup-compatibility/2006" xmlns:mv="urn:schemas-microsoft-com:mac:vml" xmlns:o="urn:schemas-microsoft-com:office:office" xmlns:r="http://schemas.openxmlformats.org/officeDocument/2006/relationships" xmlns:m="http://schemas.openxmlformats.org/officeDocument/2006/math" xmlns:v="urn:schemas-microsoft-com:vml" xmlns:wp14="http://schemas.microsoft.com/office/word/2010/wordprocessingDrawing" xmlns:wp="http://schemas.openxmlformats.org/drawingml/2006/wordprocessingDrawing" xmlns:w10="urn:schemas-microsoft-com:office:word" xmlns:w="http://schemas.openxmlformats.org/wordprocessingml/2006/main" xmlns:w14="http://schemas.microsoft.com/office/word/2010/wordml" xmlns:w15="http://schemas.microsoft.com/office/word/2012/wordml" xmlns:wpg="http://schemas.microsoft.com/office/word/2010/wordprocessingGroup" xmlns:wpi="http://schemas.microsoft.com/office/word/2010/wordprocessingInk" xmlns:wne="http://schemas.microsoft.com/office/word/2006/wordml" xmlns:wps="http://schemas.microsoft.com/office/word/2010/wordprocessingShape" mc:Ignorable="w14 w15 wp14">
+<w:document xmlns:wpc="http://schemas.microsoft.com/office/word/2010/wordprocessingCanvas" xmlns:cx="http://schemas.microsoft.com/office/drawing/2014/chartex" xmlns:cx1="http://schemas.microsoft.com/office/drawing/2015/9/8/chartex" xmlns:cx2="http://schemas.microsoft.com/office/drawing/2015/10/21/chartex" xmlns:cx3="http://schemas.microsoft.com/office/drawing/2016/5/9/chartex" xmlns:cx4="http://schemas.microsoft.com/office/drawing/2016/5/10/chartex" xmlns:cx5="http://schemas.microsoft.com/office/drawing/2016/5/11/chartex" xmlns:cx6="http://schemas.microsoft.com/office/drawing/2016/5/12/chartex" xmlns:cx7="http://schemas.microsoft.com/office/drawing/2016/5/13/chartex" xmlns:cx8="http://schemas.microsoft.com/office/drawing/2016/5/14/chartex" xmlns:mc="http://schemas.openxmlformats.org/markup-compatibility/2006" xmlns:aink="http://schemas.microsoft.com/office/drawing/2016/ink" xmlns:am3d="http://schemas.microsoft.com/office/drawing/2017/model3d" xmlns:o="urn:schemas-microsoft-com:office:office" xmlns:r="http://schemas.openxmlformats.org/officeDocument/2006/relationships" xmlns:m="http://schemas.openxmlformats.org/officeDocument/2006/math" xmlns:v="urn:schemas-microsoft-com:vml" xmlns:wp14="http://schemas.microsoft.com/office/word/2010/wordprocessingDrawing" xmlns:wp="http://schemas.openxmlformats.org/drawingml/2006/wordprocessingDrawing" xmlns:w10="urn:schemas-microsoft-com:office:word" xmlns:w="http://schemas.openxmlformats.org/wordprocessingml/2006/main" xmlns:w14="http://schemas.microsoft.com/office/word/2010/wordml" xmlns:w15="http://schemas.microsoft.com/office/word/2012/wordml" xmlns:w16cid="http://schemas.microsoft.com/office/word/2016/wordml/cid" xmlns:w16se="http://schemas.microsoft.com/office/word/2015/wordml/symex" xmlns:wpg="http://schemas.microsoft.com/office/word/2010/wordprocessingGroup" xmlns:wpi="http://schemas.microsoft.com/office/word/2010/wordprocessingInk" xmlns:wne="http://schemas.microsoft.com/office/word/2006/wordml" xmlns:wps="http://schemas.microsoft.com/office/word/2010/wordprocessingShape" mc:Ignorable="w14 w15 w16se w16cid wp14">
   <w:body>
     <w:p>
       <w:pPr>
@@ -10,6 +10,11 @@
           <w:numId w:val="1"/>
         </w:numPr>
       </w:pPr>
+      <w:r>
+        <w:t xml:space="preserve"> </w:t>
+      </w:r>
+      <w:bookmarkStart w:id="0" w:name="_GoBack"/>
+      <w:bookmarkEnd w:id="0"/>
       <w:r>
         <w:t>Story time: no grape need</w:t>
       </w:r>
@@ -855,8 +860,6 @@
       <w:r>
         <w:t>/climate change</w:t>
       </w:r>
-      <w:bookmarkStart w:id="0" w:name="_GoBack"/>
-      <w:bookmarkEnd w:id="0"/>
     </w:p>
     <w:p>
       <w:pPr>
@@ -1007,42 +1010,322 @@
         </w:numPr>
       </w:pPr>
       <w:r>
-        <w:t xml:space="preserve">From Pinot to </w:t>
+        <w:lastRenderedPageBreak/>
+        <w:t>From Pinot to Xinomavro in the world’s future winegrowing regions (Wolkovich et al. 2017)</w:t>
+      </w:r>
+    </w:p>
+    <w:p>
+      <w:pPr>
+        <w:pStyle w:val="ListParagraph"/>
+        <w:numPr>
+          <w:ilvl w:val="1"/>
+          <w:numId w:val="1"/>
+        </w:numPr>
+      </w:pPr>
+      <w:r>
+        <w:t>Key to best-case-scenario for viticulture industry is to introduce new varieties with the traits to survive altered climate where vineyards already exist</w:t>
+      </w:r>
+    </w:p>
+    <w:p>
+      <w:pPr>
+        <w:pStyle w:val="ListParagraph"/>
+        <w:numPr>
+          <w:ilvl w:val="2"/>
+          <w:numId w:val="1"/>
+        </w:numPr>
+      </w:pPr>
+      <w:r>
+        <w:t>Test plots can be used to find best match</w:t>
+      </w:r>
+      <w:r>
+        <w:t xml:space="preserve"> for future climate </w:t>
+      </w:r>
+    </w:p>
+    <w:p>
+      <w:pPr>
+        <w:pStyle w:val="ListParagraph"/>
+        <w:numPr>
+          <w:ilvl w:val="3"/>
+          <w:numId w:val="1"/>
+        </w:numPr>
+      </w:pPr>
+      <w:r>
+        <w:t>Focus on local varieties</w:t>
+      </w:r>
+    </w:p>
+    <w:p>
+      <w:pPr>
+        <w:pStyle w:val="ListParagraph"/>
+        <w:numPr>
+          <w:ilvl w:val="2"/>
+          <w:numId w:val="1"/>
+        </w:numPr>
+      </w:pPr>
+      <w:r>
+        <w:t>Regulating bodies should act to allow change in laws for new varieties in new regions</w:t>
+      </w:r>
+    </w:p>
+    <w:p>
+      <w:pPr>
+        <w:pStyle w:val="ListParagraph"/>
+        <w:numPr>
+          <w:ilvl w:val="2"/>
+          <w:numId w:val="1"/>
+        </w:numPr>
+      </w:pPr>
+      <w:r>
+        <w:t>Avoid infringing upon current conserved areas to expand winegrowing region</w:t>
+      </w:r>
+    </w:p>
+    <w:p>
+      <w:pPr>
+        <w:pStyle w:val="ListParagraph"/>
+        <w:numPr>
+          <w:ilvl w:val="2"/>
+          <w:numId w:val="1"/>
+        </w:numPr>
+      </w:pPr>
+      <w:r>
+        <w:t>Preserve knowledge of current vineyard land</w:t>
+      </w:r>
+    </w:p>
+    <w:p>
+      <w:pPr>
+        <w:pStyle w:val="ListParagraph"/>
+        <w:numPr>
+          <w:ilvl w:val="1"/>
+          <w:numId w:val="1"/>
+        </w:numPr>
+      </w:pPr>
+      <w:r>
+        <w:t>Process-based models best option for predicting yield/phenology</w:t>
+      </w:r>
+    </w:p>
+    <w:p>
+      <w:pPr>
+        <w:pStyle w:val="ListParagraph"/>
+        <w:numPr>
+          <w:ilvl w:val="2"/>
+          <w:numId w:val="1"/>
+        </w:numPr>
+      </w:pPr>
+      <w:r>
+        <w:t>Need much more data from greater number of varieties in more diverse range of climates</w:t>
+      </w:r>
+    </w:p>
+    <w:p>
+      <w:pPr>
+        <w:pStyle w:val="ListParagraph"/>
+        <w:numPr>
+          <w:ilvl w:val="2"/>
+          <w:numId w:val="1"/>
+        </w:numPr>
+      </w:pPr>
+      <w:r>
+        <w:t>Focus on heat, drought, humidity, and cold tolerance</w:t>
+      </w:r>
+    </w:p>
+    <w:p>
+      <w:pPr>
+        <w:pStyle w:val="ListParagraph"/>
+        <w:numPr>
+          <w:ilvl w:val="2"/>
+          <w:numId w:val="1"/>
+        </w:numPr>
+      </w:pPr>
+      <w:r>
+        <w:t>T</w:t>
+      </w:r>
+      <w:r>
+        <w:t>rait-based method ideal</w:t>
+      </w:r>
+    </w:p>
+    <w:p>
+      <w:pPr>
+        <w:pStyle w:val="ListParagraph"/>
+        <w:numPr>
+          <w:ilvl w:val="1"/>
+          <w:numId w:val="1"/>
+        </w:numPr>
+      </w:pPr>
+      <w:r>
+        <w:t>Worldwide winegrape diversity declining</w:t>
+      </w:r>
+    </w:p>
+    <w:p>
+      <w:pPr>
+        <w:pStyle w:val="ListParagraph"/>
+        <w:numPr>
+          <w:ilvl w:val="2"/>
+          <w:numId w:val="1"/>
+        </w:numPr>
+      </w:pPr>
+      <w:r>
+        <w:t>Almost all diversification originated in Europe</w:t>
+      </w:r>
+    </w:p>
+    <w:p>
+      <w:pPr>
+        <w:pStyle w:val="ListParagraph"/>
+        <w:numPr>
+          <w:ilvl w:val="2"/>
+          <w:numId w:val="1"/>
+        </w:numPr>
+      </w:pPr>
+      <w:r>
+        <w:t>Other wine growing regions focus on a limited number of varieties transplanted from Europe (&lt;1% genetic diversity of all winegrapes)</w:t>
+      </w:r>
+    </w:p>
+    <w:p>
+      <w:pPr>
+        <w:pStyle w:val="ListParagraph"/>
+        <w:numPr>
+          <w:ilvl w:val="2"/>
+          <w:numId w:val="1"/>
+        </w:numPr>
+      </w:pPr>
+      <w:r>
+        <w:t>Even in Europe, local varieties are being replaced with international varieties</w:t>
+      </w:r>
+    </w:p>
+    <w:p>
+      <w:pPr>
+        <w:pStyle w:val="ListParagraph"/>
+        <w:numPr>
+          <w:ilvl w:val="1"/>
+          <w:numId w:val="1"/>
+        </w:numPr>
+      </w:pPr>
+      <w:r>
+        <w:t>General winegrape/climate change</w:t>
+      </w:r>
+    </w:p>
+    <w:p>
+      <w:pPr>
+        <w:pStyle w:val="ListParagraph"/>
+        <w:numPr>
+          <w:ilvl w:val="2"/>
+          <w:numId w:val="1"/>
+        </w:numPr>
+      </w:pPr>
+      <w:r>
+        <w:t xml:space="preserve">1100 </w:t>
+      </w:r>
+      <w:r>
+        <w:t xml:space="preserve">commercial winegrape varieties V. vinifera </w:t>
+      </w:r>
+    </w:p>
+    <w:p>
+      <w:pPr>
+        <w:pStyle w:val="ListParagraph"/>
+        <w:numPr>
+          <w:ilvl w:val="2"/>
+          <w:numId w:val="1"/>
+        </w:numPr>
+      </w:pPr>
+      <w:r>
+        <w:t>6000 cultivated varieties worldwide</w:t>
+      </w:r>
+    </w:p>
+    <w:p>
+      <w:pPr>
+        <w:pStyle w:val="ListParagraph"/>
+        <w:numPr>
+          <w:ilvl w:val="2"/>
+          <w:numId w:val="1"/>
+        </w:numPr>
+      </w:pPr>
+      <w:r>
+        <w:t xml:space="preserve">Clones propagated </w:t>
       </w:r>
       <w:proofErr w:type="spellStart"/>
       <w:r>
-        <w:t>Xinomavro</w:t>
+        <w:t>vegetatively</w:t>
       </w:r>
       <w:proofErr w:type="spellEnd"/>
-      <w:r>
-        <w:t xml:space="preserve"> in the world’s future winegrowing regions (Wolkovich et al. 2017)</w:t>
-      </w:r>
-    </w:p>
-    <w:p>
-      <w:pPr>
-        <w:pStyle w:val="ListParagraph"/>
-        <w:numPr>
-          <w:ilvl w:val="1"/>
-          <w:numId w:val="1"/>
-        </w:numPr>
-      </w:pPr>
-      <w:r>
-        <w:t>Key to best-case-scenario for viticulture industry is to introduce new varieties with the traits to survive altered climate where vineyards already exist</w:t>
-      </w:r>
-    </w:p>
-    <w:p>
-      <w:pPr>
-        <w:pStyle w:val="ListParagraph"/>
-        <w:numPr>
-          <w:ilvl w:val="2"/>
-          <w:numId w:val="1"/>
-        </w:numPr>
-      </w:pPr>
-      <w:r>
-        <w:t>Test plots can be used to find best match</w:t>
-      </w:r>
-      <w:r>
-        <w:t xml:space="preserve"> for future climate </w:t>
+    </w:p>
+    <w:p>
+      <w:pPr>
+        <w:pStyle w:val="ListParagraph"/>
+        <w:numPr>
+          <w:ilvl w:val="2"/>
+          <w:numId w:val="1"/>
+        </w:numPr>
+      </w:pPr>
+      <w:r>
+        <w:t>Budbreak timing can vary over 5 weeks across varieties</w:t>
+      </w:r>
+    </w:p>
+    <w:p>
+      <w:pPr>
+        <w:pStyle w:val="ListParagraph"/>
+        <w:numPr>
+          <w:ilvl w:val="2"/>
+          <w:numId w:val="1"/>
+        </w:numPr>
+      </w:pPr>
+      <w:r>
+        <w:t xml:space="preserve">Maturity can vary </w:t>
+      </w:r>
+      <w:r>
+        <w:t>by over 10 weeks</w:t>
+      </w:r>
+    </w:p>
+    <w:p>
+      <w:pPr>
+        <w:pStyle w:val="ListParagraph"/>
+        <w:numPr>
+          <w:ilvl w:val="0"/>
+          <w:numId w:val="1"/>
+        </w:numPr>
+      </w:pPr>
+      <w:r>
+        <w:t>Climate change decouples drought from early wine grape harvests in France (Cook and Wolkovich</w:t>
+      </w:r>
+      <w:r>
+        <w:t xml:space="preserve"> 2016)</w:t>
+      </w:r>
+    </w:p>
+    <w:p>
+      <w:pPr>
+        <w:pStyle w:val="ListParagraph"/>
+        <w:numPr>
+          <w:ilvl w:val="1"/>
+          <w:numId w:val="1"/>
+        </w:numPr>
+      </w:pPr>
+      <w:r>
+        <w:t>High temps and drought historically came together</w:t>
+      </w:r>
+    </w:p>
+    <w:p>
+      <w:pPr>
+        <w:pStyle w:val="ListParagraph"/>
+        <w:numPr>
+          <w:ilvl w:val="2"/>
+          <w:numId w:val="1"/>
+        </w:numPr>
+      </w:pPr>
+      <w:r>
+        <w:t>Due to effects on phenology</w:t>
+      </w:r>
+    </w:p>
+    <w:p>
+      <w:pPr>
+        <w:pStyle w:val="ListParagraph"/>
+        <w:numPr>
+          <w:ilvl w:val="2"/>
+          <w:numId w:val="1"/>
+        </w:numPr>
+      </w:pPr>
+      <w:r>
+        <w:t>Warmer temps</w:t>
+      </w:r>
+      <w:r>
+        <w:sym w:font="Wingdings" w:char="F0E0"/>
+      </w:r>
+      <w:r>
+        <w:t>early harvests (-6 days/ degree C)</w:t>
       </w:r>
     </w:p>
     <w:p>
@@ -1054,225 +1337,103 @@
         </w:numPr>
       </w:pPr>
       <w:r>
-        <w:t>Focus on local varieties</w:t>
-      </w:r>
-    </w:p>
-    <w:p>
-      <w:pPr>
-        <w:pStyle w:val="ListParagraph"/>
-        <w:numPr>
-          <w:ilvl w:val="2"/>
-          <w:numId w:val="1"/>
-        </w:numPr>
-      </w:pPr>
-      <w:r>
-        <w:t>Regulating bodies should act to allow change in laws for new varieties in new regions</w:t>
-      </w:r>
-    </w:p>
-    <w:p>
-      <w:pPr>
-        <w:pStyle w:val="ListParagraph"/>
-        <w:numPr>
-          <w:ilvl w:val="2"/>
-          <w:numId w:val="1"/>
-        </w:numPr>
-      </w:pPr>
-      <w:r>
-        <w:t>Avoid infringing upon current conserved areas to expand winegrowing region</w:t>
-      </w:r>
-    </w:p>
-    <w:p>
-      <w:pPr>
-        <w:pStyle w:val="ListParagraph"/>
-        <w:numPr>
-          <w:ilvl w:val="2"/>
-          <w:numId w:val="1"/>
-        </w:numPr>
-      </w:pPr>
-      <w:r>
-        <w:t>Preserve knowledge of current vineyard land</w:t>
-      </w:r>
-    </w:p>
-    <w:p>
-      <w:pPr>
-        <w:pStyle w:val="ListParagraph"/>
-        <w:numPr>
-          <w:ilvl w:val="1"/>
-          <w:numId w:val="1"/>
-        </w:numPr>
-      </w:pPr>
-      <w:r>
-        <w:t>Process-based models best option for predicting yield/phenology</w:t>
-      </w:r>
-    </w:p>
-    <w:p>
-      <w:pPr>
-        <w:pStyle w:val="ListParagraph"/>
-        <w:numPr>
-          <w:ilvl w:val="2"/>
-          <w:numId w:val="1"/>
-        </w:numPr>
-      </w:pPr>
-      <w:r>
-        <w:t>Need much more data from greater number of varieties in more diverse range of climates</w:t>
-      </w:r>
-    </w:p>
-    <w:p>
-      <w:pPr>
-        <w:pStyle w:val="ListParagraph"/>
-        <w:numPr>
-          <w:ilvl w:val="2"/>
-          <w:numId w:val="1"/>
-        </w:numPr>
-      </w:pPr>
-      <w:r>
-        <w:t>Focus on heat, drought, humidity, and cold tolerance</w:t>
-      </w:r>
-    </w:p>
-    <w:p>
-      <w:pPr>
-        <w:pStyle w:val="ListParagraph"/>
-        <w:numPr>
-          <w:ilvl w:val="2"/>
-          <w:numId w:val="1"/>
-        </w:numPr>
-      </w:pPr>
-      <w:r>
-        <w:t>T</w:t>
-      </w:r>
-      <w:r>
-        <w:t>rait-based method ideal</w:t>
-      </w:r>
-    </w:p>
-    <w:p>
-      <w:pPr>
-        <w:pStyle w:val="ListParagraph"/>
-        <w:numPr>
-          <w:ilvl w:val="1"/>
-          <w:numId w:val="1"/>
-        </w:numPr>
-      </w:pPr>
-      <w:r>
-        <w:t>Worldwide winegrape diversity declining</w:t>
-      </w:r>
-    </w:p>
-    <w:p>
-      <w:pPr>
-        <w:pStyle w:val="ListParagraph"/>
-        <w:numPr>
-          <w:ilvl w:val="2"/>
-          <w:numId w:val="1"/>
-        </w:numPr>
-      </w:pPr>
-      <w:r>
-        <w:t>Almost all diversification originated in Europe</w:t>
-      </w:r>
-    </w:p>
-    <w:p>
-      <w:pPr>
-        <w:pStyle w:val="ListParagraph"/>
-        <w:numPr>
-          <w:ilvl w:val="2"/>
-          <w:numId w:val="1"/>
-        </w:numPr>
-      </w:pPr>
-      <w:r>
-        <w:t>Other wine growing regions focus on a limited number of varieties transplanted from Europe (&lt;1% genetic diversity of all winegrapes)</w:t>
-      </w:r>
-    </w:p>
-    <w:p>
-      <w:pPr>
-        <w:pStyle w:val="ListParagraph"/>
-        <w:numPr>
-          <w:ilvl w:val="2"/>
-          <w:numId w:val="1"/>
-        </w:numPr>
-      </w:pPr>
-      <w:r>
-        <w:t>Even in Europe, local varieties are being replaced with international varieties</w:t>
-      </w:r>
-    </w:p>
-    <w:p>
-      <w:pPr>
-        <w:pStyle w:val="ListParagraph"/>
-        <w:numPr>
-          <w:ilvl w:val="1"/>
-          <w:numId w:val="1"/>
-        </w:numPr>
-      </w:pPr>
-      <w:r>
-        <w:t>General winegrape/climate change</w:t>
-      </w:r>
-    </w:p>
-    <w:p>
-      <w:pPr>
-        <w:pStyle w:val="ListParagraph"/>
-        <w:numPr>
-          <w:ilvl w:val="2"/>
-          <w:numId w:val="1"/>
-        </w:numPr>
-      </w:pPr>
-      <w:r>
-        <w:t xml:space="preserve">1100 </w:t>
-      </w:r>
-      <w:r>
-        <w:t xml:space="preserve">commercial winegrape varieties V. vinifera </w:t>
-      </w:r>
-    </w:p>
-    <w:p>
-      <w:pPr>
-        <w:pStyle w:val="ListParagraph"/>
-        <w:numPr>
-          <w:ilvl w:val="2"/>
-          <w:numId w:val="1"/>
-        </w:numPr>
-      </w:pPr>
-      <w:r>
-        <w:t>6000 cultivated varieties worldwide</w:t>
-      </w:r>
-    </w:p>
-    <w:p>
-      <w:pPr>
-        <w:pStyle w:val="ListParagraph"/>
-        <w:numPr>
-          <w:ilvl w:val="2"/>
-          <w:numId w:val="1"/>
-        </w:numPr>
-      </w:pPr>
-      <w:r>
-        <w:t xml:space="preserve">Clones propagated </w:t>
-      </w:r>
-      <w:proofErr w:type="spellStart"/>
-      <w:r>
-        <w:t>vegetatively</w:t>
-      </w:r>
-      <w:proofErr w:type="spellEnd"/>
-    </w:p>
-    <w:p>
-      <w:pPr>
-        <w:pStyle w:val="ListParagraph"/>
-        <w:numPr>
-          <w:ilvl w:val="2"/>
-          <w:numId w:val="1"/>
-        </w:numPr>
-      </w:pPr>
-      <w:r>
-        <w:t>Budbreak timing can vary over 5 weeks across varieties</w:t>
-      </w:r>
-    </w:p>
-    <w:p>
-      <w:pPr>
-        <w:pStyle w:val="ListParagraph"/>
-        <w:numPr>
-          <w:ilvl w:val="2"/>
-          <w:numId w:val="1"/>
-        </w:numPr>
-      </w:pPr>
-      <w:r>
-        <w:t xml:space="preserve">Maturity can vary </w:t>
-      </w:r>
-      <w:r>
-        <w:t>by over 10 weeks</w:t>
+        <w:t>Temp most critical factor</w:t>
+      </w:r>
+    </w:p>
+    <w:p>
+      <w:pPr>
+        <w:pStyle w:val="ListParagraph"/>
+        <w:numPr>
+          <w:ilvl w:val="2"/>
+          <w:numId w:val="1"/>
+        </w:numPr>
+      </w:pPr>
+      <w:r>
+        <w:t>Wetter conditions</w:t>
+      </w:r>
+      <w:r>
+        <w:sym w:font="Wingdings" w:char="F0E0"/>
+      </w:r>
+      <w:r>
+        <w:t>later harvests (+0.07 days/mm, +1.68 days/PDSI)</w:t>
+      </w:r>
+    </w:p>
+    <w:p>
+      <w:pPr>
+        <w:pStyle w:val="ListParagraph"/>
+        <w:numPr>
+          <w:ilvl w:val="1"/>
+          <w:numId w:val="1"/>
+        </w:numPr>
+      </w:pPr>
+      <w:r>
+        <w:t>1981-2007 data shows drought no longer necessary for high heat to hasten harvest</w:t>
+      </w:r>
+      <w:r>
+        <w:t xml:space="preserve"> – insignificant relationship</w:t>
+      </w:r>
+    </w:p>
+    <w:p>
+      <w:pPr>
+        <w:pStyle w:val="ListParagraph"/>
+        <w:numPr>
+          <w:ilvl w:val="2"/>
+          <w:numId w:val="1"/>
+        </w:numPr>
+      </w:pPr>
+      <w:r>
+        <w:t>I</w:t>
+      </w:r>
+      <w:r>
+        <w:t>mpacts fruit maturation directly (acid production) and indirectly (soil moisture/air temp)</w:t>
+      </w:r>
+    </w:p>
+    <w:p>
+      <w:pPr>
+        <w:pStyle w:val="ListParagraph"/>
+        <w:numPr>
+          <w:ilvl w:val="1"/>
+          <w:numId w:val="1"/>
+        </w:numPr>
+      </w:pPr>
+      <w:r>
+        <w:t>H</w:t>
+      </w:r>
+      <w:r>
+        <w:t>arvest date</w:t>
+      </w:r>
+      <w:r>
+        <w:t>s moving earlier in last half 20</w:t>
+      </w:r>
+      <w:r>
+        <w:t>th century</w:t>
+      </w:r>
+    </w:p>
+    <w:p>
+      <w:pPr>
+        <w:pStyle w:val="ListParagraph"/>
+        <w:numPr>
+          <w:ilvl w:val="2"/>
+          <w:numId w:val="1"/>
+        </w:numPr>
+      </w:pPr>
+      <w:r>
+        <w:t>M</w:t>
+      </w:r>
+      <w:r>
+        <w:t>ore than 1 standard deviation</w:t>
+      </w:r>
+    </w:p>
+    <w:p>
+      <w:pPr>
+        <w:pStyle w:val="ListParagraph"/>
+        <w:numPr>
+          <w:ilvl w:val="2"/>
+          <w:numId w:val="1"/>
+        </w:numPr>
+      </w:pPr>
+      <w:r>
+        <w:t>Temps now high enough to make harvests earlier without drought</w:t>
       </w:r>
     </w:p>
     <w:p>
@@ -1284,180 +1445,7 @@
         </w:numPr>
       </w:pPr>
       <w:r>
-        <w:t>Climate change decouples drought from early wine grape harvests in France (Cook and Wolkovich</w:t>
-      </w:r>
-      <w:r>
-        <w:t xml:space="preserve"> 2016)</w:t>
-      </w:r>
-    </w:p>
-    <w:p>
-      <w:pPr>
-        <w:pStyle w:val="ListParagraph"/>
-        <w:numPr>
-          <w:ilvl w:val="1"/>
-          <w:numId w:val="1"/>
-        </w:numPr>
-      </w:pPr>
-      <w:r>
-        <w:t>High temps and drought historically came together</w:t>
-      </w:r>
-    </w:p>
-    <w:p>
-      <w:pPr>
-        <w:pStyle w:val="ListParagraph"/>
-        <w:numPr>
-          <w:ilvl w:val="2"/>
-          <w:numId w:val="1"/>
-        </w:numPr>
-      </w:pPr>
-      <w:r>
-        <w:t>Due to effects on phenology</w:t>
-      </w:r>
-    </w:p>
-    <w:p>
-      <w:pPr>
-        <w:pStyle w:val="ListParagraph"/>
-        <w:numPr>
-          <w:ilvl w:val="2"/>
-          <w:numId w:val="1"/>
-        </w:numPr>
-      </w:pPr>
-      <w:r>
-        <w:t>Warmer temps</w:t>
-      </w:r>
-      <w:r>
-        <w:sym w:font="Wingdings" w:char="F0E0"/>
-      </w:r>
-      <w:r>
-        <w:t>early harvests (-6 days/ degree C)</w:t>
-      </w:r>
-    </w:p>
-    <w:p>
-      <w:pPr>
-        <w:pStyle w:val="ListParagraph"/>
-        <w:numPr>
-          <w:ilvl w:val="3"/>
-          <w:numId w:val="1"/>
-        </w:numPr>
-      </w:pPr>
-      <w:r>
-        <w:t>Temp most critical factor</w:t>
-      </w:r>
-    </w:p>
-    <w:p>
-      <w:pPr>
-        <w:pStyle w:val="ListParagraph"/>
-        <w:numPr>
-          <w:ilvl w:val="2"/>
-          <w:numId w:val="1"/>
-        </w:numPr>
-      </w:pPr>
-      <w:r>
-        <w:t>Wetter conditions</w:t>
-      </w:r>
-      <w:r>
-        <w:sym w:font="Wingdings" w:char="F0E0"/>
-      </w:r>
-      <w:r>
-        <w:t>later harvests (+0.07 days/mm, +1.68 days/PDSI)</w:t>
-      </w:r>
-    </w:p>
-    <w:p>
-      <w:pPr>
-        <w:pStyle w:val="ListParagraph"/>
-        <w:numPr>
-          <w:ilvl w:val="1"/>
-          <w:numId w:val="1"/>
-        </w:numPr>
-      </w:pPr>
-      <w:r>
-        <w:t>1981-2007 data shows drought no longer necessary for high heat to hasten harvest</w:t>
-      </w:r>
-      <w:r>
-        <w:t xml:space="preserve"> – insignificant relationship</w:t>
-      </w:r>
-    </w:p>
-    <w:p>
-      <w:pPr>
-        <w:pStyle w:val="ListParagraph"/>
-        <w:numPr>
-          <w:ilvl w:val="2"/>
-          <w:numId w:val="1"/>
-        </w:numPr>
-      </w:pPr>
-      <w:r>
-        <w:t>I</w:t>
-      </w:r>
-      <w:r>
-        <w:t>mpacts fruit maturation directly (acid production) and indirectly (soil moisture/air temp)</w:t>
-      </w:r>
-    </w:p>
-    <w:p>
-      <w:pPr>
-        <w:pStyle w:val="ListParagraph"/>
-        <w:numPr>
-          <w:ilvl w:val="1"/>
-          <w:numId w:val="1"/>
-        </w:numPr>
-      </w:pPr>
-      <w:r>
-        <w:t>H</w:t>
-      </w:r>
-      <w:r>
-        <w:t>arvest date</w:t>
-      </w:r>
-      <w:r>
-        <w:t>s moving earlier in last half 20</w:t>
-      </w:r>
-      <w:r>
-        <w:t>th century</w:t>
-      </w:r>
-    </w:p>
-    <w:p>
-      <w:pPr>
-        <w:pStyle w:val="ListParagraph"/>
-        <w:numPr>
-          <w:ilvl w:val="2"/>
-          <w:numId w:val="1"/>
-        </w:numPr>
-      </w:pPr>
-      <w:r>
-        <w:t>M</w:t>
-      </w:r>
-      <w:r>
-        <w:t>ore than 1 standard deviation</w:t>
-      </w:r>
-    </w:p>
-    <w:p>
-      <w:pPr>
-        <w:pStyle w:val="ListParagraph"/>
-        <w:numPr>
-          <w:ilvl w:val="2"/>
-          <w:numId w:val="1"/>
-        </w:numPr>
-      </w:pPr>
-      <w:r>
-        <w:t>Temps now high enough to make harvests earlier without drought</w:t>
-      </w:r>
-    </w:p>
-    <w:p>
-      <w:pPr>
-        <w:pStyle w:val="ListParagraph"/>
-        <w:numPr>
-          <w:ilvl w:val="0"/>
-          <w:numId w:val="1"/>
-        </w:numPr>
-      </w:pPr>
-      <w:r>
-        <w:t xml:space="preserve">Temperature-dependent responses of the berry development process of three </w:t>
-      </w:r>
-      <w:proofErr w:type="gramStart"/>
-      <w:r>
-        <w:t>grapevine</w:t>
-      </w:r>
-      <w:proofErr w:type="gramEnd"/>
-      <w:r>
-        <w:t xml:space="preserve"> (</w:t>
+        <w:t>Temperature-dependent responses of the berry development process of three grapevine (</w:t>
       </w:r>
       <w:r>
         <w:rPr>
@@ -1466,26 +1454,19 @@
         <w:t>Vitis vinifera</w:t>
       </w:r>
       <w:r>
-        <w:t xml:space="preserve">) cultivars (Greer and </w:t>
-      </w:r>
-      <w:proofErr w:type="spellStart"/>
-      <w:r>
-        <w:t>Weedon</w:t>
-      </w:r>
-      <w:proofErr w:type="spellEnd"/>
-      <w:r>
-        <w:t xml:space="preserve"> 2014)</w:t>
-      </w:r>
-    </w:p>
-    <w:p>
-      <w:pPr>
-        <w:pStyle w:val="ListParagraph"/>
-        <w:numPr>
-          <w:ilvl w:val="1"/>
-          <w:numId w:val="1"/>
-        </w:numPr>
-      </w:pPr>
-      <w:r>
+        <w:t>) cultivars (Greer and Weedon 2014)</w:t>
+      </w:r>
+    </w:p>
+    <w:p>
+      <w:pPr>
+        <w:pStyle w:val="ListParagraph"/>
+        <w:numPr>
+          <w:ilvl w:val="1"/>
+          <w:numId w:val="1"/>
+        </w:numPr>
+      </w:pPr>
+      <w:r>
+        <w:lastRenderedPageBreak/>
         <w:t>Methods sum</w:t>
       </w:r>
     </w:p>
@@ -1890,15 +1871,7 @@
         </w:numPr>
       </w:pPr>
       <w:r>
-        <w:t xml:space="preserve">Figure 2 shows </w:t>
-      </w:r>
-      <w:proofErr w:type="gramStart"/>
-      <w:r>
-        <w:t>pretty clean</w:t>
-      </w:r>
-      <w:proofErr w:type="gramEnd"/>
-      <w:r>
-        <w:t xml:space="preserve"> relationship between </w:t>
+        <w:t xml:space="preserve">Figure 2 shows pretty clean relationship between </w:t>
       </w:r>
       <w:r>
         <w:rPr>
@@ -1924,15 +1897,7 @@
         </w:numPr>
       </w:pPr>
       <w:r>
-        <w:t xml:space="preserve">Influence of Climate, Soil, and Cultivar on Terroir (van </w:t>
-      </w:r>
-      <w:proofErr w:type="spellStart"/>
-      <w:r>
-        <w:t>Leeuwen</w:t>
-      </w:r>
-      <w:proofErr w:type="spellEnd"/>
-      <w:r>
-        <w:t xml:space="preserve"> et al 2004)</w:t>
+        <w:t>Influence of Climate, Soil, and Cultivar on Terroir (van Leeuwen et al 2004)</w:t>
       </w:r>
     </w:p>
     <w:p>
@@ -2016,6 +1981,7 @@
         </w:numPr>
       </w:pPr>
       <w:r>
+        <w:lastRenderedPageBreak/>
         <w:t>Cultivar</w:t>
       </w:r>
     </w:p>
@@ -2247,8 +2213,8 @@
 </file>
 
 <file path=word/numbering.xml><?xml version="1.0" encoding="utf-8"?>
-<w:numbering xmlns:wpc="http://schemas.microsoft.com/office/word/2010/wordprocessingCanvas" xmlns:mo="http://schemas.microsoft.com/office/mac/office/2008/main" xmlns:mc="http://schemas.openxmlformats.org/markup-compatibility/2006" xmlns:mv="urn:schemas-microsoft-com:mac:vml" xmlns:o="urn:schemas-microsoft-com:office:office" xmlns:r="http://schemas.openxmlformats.org/officeDocument/2006/relationships" xmlns:m="http://schemas.openxmlformats.org/officeDocument/2006/math" xmlns:v="urn:schemas-microsoft-com:vml" xmlns:wp14="http://schemas.microsoft.com/office/word/2010/wordprocessingDrawing" xmlns:wp="http://schemas.openxmlformats.org/drawingml/2006/wordprocessingDrawing" xmlns:w10="urn:schemas-microsoft-com:office:word" xmlns:w="http://schemas.openxmlformats.org/wordprocessingml/2006/main" xmlns:w14="http://schemas.microsoft.com/office/word/2010/wordml" xmlns:w15="http://schemas.microsoft.com/office/word/2012/wordml" xmlns:wpg="http://schemas.microsoft.com/office/word/2010/wordprocessingGroup" xmlns:wpi="http://schemas.microsoft.com/office/word/2010/wordprocessingInk" xmlns:wne="http://schemas.microsoft.com/office/word/2006/wordml" xmlns:wps="http://schemas.microsoft.com/office/word/2010/wordprocessingShape" mc:Ignorable="w14 w15 wp14">
-  <w:abstractNum w:abstractNumId="0">
+<w:numbering xmlns:wpc="http://schemas.microsoft.com/office/word/2010/wordprocessingCanvas" xmlns:cx="http://schemas.microsoft.com/office/drawing/2014/chartex" xmlns:cx1="http://schemas.microsoft.com/office/drawing/2015/9/8/chartex" xmlns:cx2="http://schemas.microsoft.com/office/drawing/2015/10/21/chartex" xmlns:cx3="http://schemas.microsoft.com/office/drawing/2016/5/9/chartex" xmlns:cx4="http://schemas.microsoft.com/office/drawing/2016/5/10/chartex" xmlns:cx5="http://schemas.microsoft.com/office/drawing/2016/5/11/chartex" xmlns:cx6="http://schemas.microsoft.com/office/drawing/2016/5/12/chartex" xmlns:cx7="http://schemas.microsoft.com/office/drawing/2016/5/13/chartex" xmlns:cx8="http://schemas.microsoft.com/office/drawing/2016/5/14/chartex" xmlns:mc="http://schemas.openxmlformats.org/markup-compatibility/2006" xmlns:aink="http://schemas.microsoft.com/office/drawing/2016/ink" xmlns:am3d="http://schemas.microsoft.com/office/drawing/2017/model3d" xmlns:o="urn:schemas-microsoft-com:office:office" xmlns:r="http://schemas.openxmlformats.org/officeDocument/2006/relationships" xmlns:m="http://schemas.openxmlformats.org/officeDocument/2006/math" xmlns:v="urn:schemas-microsoft-com:vml" xmlns:wp14="http://schemas.microsoft.com/office/word/2010/wordprocessingDrawing" xmlns:wp="http://schemas.openxmlformats.org/drawingml/2006/wordprocessingDrawing" xmlns:w10="urn:schemas-microsoft-com:office:word" xmlns:w="http://schemas.openxmlformats.org/wordprocessingml/2006/main" xmlns:w14="http://schemas.microsoft.com/office/word/2010/wordml" xmlns:w15="http://schemas.microsoft.com/office/word/2012/wordml" xmlns:w16cid="http://schemas.microsoft.com/office/word/2016/wordml/cid" xmlns:w16se="http://schemas.microsoft.com/office/word/2015/wordml/symex" xmlns:wpg="http://schemas.microsoft.com/office/word/2010/wordprocessingGroup" xmlns:wpi="http://schemas.microsoft.com/office/word/2010/wordprocessingInk" xmlns:wne="http://schemas.microsoft.com/office/word/2006/wordml" xmlns:wps="http://schemas.microsoft.com/office/word/2010/wordprocessingShape" mc:Ignorable="w14 w15 w16se w16cid wp14">
+  <w:abstractNum w:abstractNumId="0" w15:restartNumberingAfterBreak="0">
     <w:nsid w:val="5A053CA2"/>
     <w:multiLevelType w:val="hybridMultilevel"/>
     <w:tmpl w:val="1B389194"/>
@@ -2344,7 +2310,7 @@
 </file>
 
 <file path=word/styles.xml><?xml version="1.0" encoding="utf-8"?>
-<w:styles xmlns:mc="http://schemas.openxmlformats.org/markup-compatibility/2006" xmlns:r="http://schemas.openxmlformats.org/officeDocument/2006/relationships" xmlns:w="http://schemas.openxmlformats.org/wordprocessingml/2006/main" xmlns:w14="http://schemas.microsoft.com/office/word/2010/wordml" xmlns:w15="http://schemas.microsoft.com/office/word/2012/wordml" mc:Ignorable="w14 w15">
+<w:styles xmlns:mc="http://schemas.openxmlformats.org/markup-compatibility/2006" xmlns:r="http://schemas.openxmlformats.org/officeDocument/2006/relationships" xmlns:w="http://schemas.openxmlformats.org/wordprocessingml/2006/main" xmlns:w14="http://schemas.microsoft.com/office/word/2010/wordml" xmlns:w15="http://schemas.microsoft.com/office/word/2012/wordml" xmlns:w16cid="http://schemas.microsoft.com/office/word/2016/wordml/cid" xmlns:w16se="http://schemas.microsoft.com/office/word/2015/wordml/symex" mc:Ignorable="w14 w15 w16se w16cid">
   <w:docDefaults>
     <w:rPrDefault>
       <w:rPr>
@@ -2356,7 +2322,7 @@
     </w:rPrDefault>
     <w:pPrDefault/>
   </w:docDefaults>
-  <w:latentStyles w:defLockedState="0" w:defUIPriority="99" w:defSemiHidden="0" w:defUnhideWhenUsed="0" w:defQFormat="0" w:count="382">
+  <w:latentStyles w:defLockedState="0" w:defUIPriority="99" w:defSemiHidden="0" w:defUnhideWhenUsed="0" w:defQFormat="0" w:count="375">
     <w:lsdException w:name="Normal" w:uiPriority="0" w:qFormat="1"/>
     <w:lsdException w:name="heading 1" w:uiPriority="9" w:qFormat="1"/>
     <w:lsdException w:name="heading 2" w:semiHidden="1" w:uiPriority="9" w:unhideWhenUsed="1" w:qFormat="1"/>
@@ -2513,15 +2479,6 @@
     <w:lsdException w:name="Balloon Text" w:semiHidden="1" w:unhideWhenUsed="1"/>
     <w:lsdException w:name="Table Grid" w:uiPriority="39"/>
     <w:lsdException w:name="Table Theme" w:semiHidden="1" w:unhideWhenUsed="1"/>
-    <w:lsdException w:name="Note Level 1" w:semiHidden="1" w:unhideWhenUsed="1"/>
-    <w:lsdException w:name="Note Level 2" w:semiHidden="1" w:unhideWhenUsed="1"/>
-    <w:lsdException w:name="Note Level 3" w:semiHidden="1" w:unhideWhenUsed="1"/>
-    <w:lsdException w:name="Note Level 4" w:semiHidden="1" w:unhideWhenUsed="1"/>
-    <w:lsdException w:name="Note Level 5" w:semiHidden="1" w:unhideWhenUsed="1"/>
-    <w:lsdException w:name="Note Level 6" w:semiHidden="1" w:unhideWhenUsed="1"/>
-    <w:lsdException w:name="Note Level 7" w:semiHidden="1" w:unhideWhenUsed="1"/>
-    <w:lsdException w:name="Note Level 8" w:semiHidden="1" w:unhideWhenUsed="1"/>
-    <w:lsdException w:name="Note Level 9" w:semiHidden="1" w:unhideWhenUsed="1"/>
     <w:lsdException w:name="Placeholder Text" w:semiHidden="1"/>
     <w:lsdException w:name="No Spacing" w:uiPriority="1" w:qFormat="1"/>
     <w:lsdException w:name="Light Shading" w:uiPriority="60"/>

</xml_diff>